<commit_message>
further updates for genre work
</commit_message>
<xml_diff>
--- a/David Hesketh Honours report.docx
+++ b/David Hesketh Honours report.docx
@@ -7,11 +7,1361 @@
         <w:t>David Hesketh Honours report</w:t>
       </w:r>
     </w:p>
-    <w:p/>
-    <w:p>
-      <w:r>
-        <w:t>Introduction</w:t>
-      </w:r>
+    <w:p>
+      <w:pPr>
+        <w:pStyle w:val="Heading1"/>
+        <w:rPr>
+          <w:rFonts w:ascii="Times New Roman" w:hAnsi="Times New Roman" w:cs="Times New Roman"/>
+        </w:rPr>
+      </w:pPr>
+      <w:bookmarkStart w:id="0" w:name="_Toc508135107"/>
+      <w:r>
+        <w:rPr>
+          <w:rFonts w:ascii="Times New Roman" w:hAnsi="Times New Roman" w:cs="Times New Roman"/>
+        </w:rPr>
+        <w:t>1.0 Contents</w:t>
+      </w:r>
+      <w:bookmarkEnd w:id="0"/>
+      <w:r>
+        <w:rPr>
+          <w:rFonts w:ascii="Times New Roman" w:hAnsi="Times New Roman" w:cs="Times New Roman"/>
+        </w:rPr>
+        <w:fldChar w:fldCharType="begin"/>
+      </w:r>
+      <w:r>
+        <w:rPr>
+          <w:rFonts w:ascii="Times New Roman" w:hAnsi="Times New Roman" w:cs="Times New Roman"/>
+        </w:rPr>
+        <w:instrText xml:space="preserve"> TOC \o "1-3" \h \z \u </w:instrText>
+      </w:r>
+      <w:r>
+        <w:rPr>
+          <w:rFonts w:ascii="Times New Roman" w:hAnsi="Times New Roman" w:cs="Times New Roman"/>
+        </w:rPr>
+        <w:fldChar w:fldCharType="separate"/>
+      </w:r>
+    </w:p>
+    <w:p>
+      <w:pPr>
+        <w:pStyle w:val="TOC1"/>
+        <w:tabs>
+          <w:tab w:val="right" w:leader="dot" w:pos="9016"/>
+        </w:tabs>
+        <w:rPr>
+          <w:rFonts w:eastAsiaTheme="minorEastAsia"/>
+          <w:noProof/>
+          <w:lang w:eastAsia="en-GB"/>
+        </w:rPr>
+      </w:pPr>
+      <w:hyperlink w:anchor="_Toc508135107" w:history="1">
+        <w:r>
+          <w:rPr>
+            <w:rStyle w:val="Hyperlink"/>
+            <w:rFonts w:ascii="Times New Roman" w:hAnsi="Times New Roman" w:cs="Times New Roman"/>
+            <w:noProof/>
+          </w:rPr>
+          <w:t>1.0 Contents</w:t>
+        </w:r>
+        <w:r>
+          <w:rPr>
+            <w:noProof/>
+            <w:webHidden/>
+          </w:rPr>
+          <w:tab/>
+        </w:r>
+        <w:r>
+          <w:rPr>
+            <w:noProof/>
+            <w:webHidden/>
+          </w:rPr>
+          <w:fldChar w:fldCharType="begin"/>
+        </w:r>
+        <w:r>
+          <w:rPr>
+            <w:noProof/>
+            <w:webHidden/>
+          </w:rPr>
+          <w:instrText xml:space="preserve"> PAGEREF _Toc508135107 \h </w:instrText>
+        </w:r>
+        <w:r>
+          <w:rPr>
+            <w:noProof/>
+            <w:webHidden/>
+          </w:rPr>
+        </w:r>
+        <w:r>
+          <w:rPr>
+            <w:noProof/>
+            <w:webHidden/>
+          </w:rPr>
+          <w:fldChar w:fldCharType="separate"/>
+        </w:r>
+        <w:r>
+          <w:rPr>
+            <w:noProof/>
+            <w:webHidden/>
+          </w:rPr>
+          <w:t>1</w:t>
+        </w:r>
+        <w:r>
+          <w:rPr>
+            <w:noProof/>
+            <w:webHidden/>
+          </w:rPr>
+          <w:fldChar w:fldCharType="end"/>
+        </w:r>
+      </w:hyperlink>
+    </w:p>
+    <w:p>
+      <w:pPr>
+        <w:pStyle w:val="TOC1"/>
+        <w:tabs>
+          <w:tab w:val="right" w:leader="dot" w:pos="9016"/>
+        </w:tabs>
+        <w:rPr>
+          <w:rFonts w:eastAsiaTheme="minorEastAsia"/>
+          <w:noProof/>
+          <w:lang w:eastAsia="en-GB"/>
+        </w:rPr>
+      </w:pPr>
+      <w:hyperlink w:anchor="_Toc508135108" w:history="1">
+        <w:r>
+          <w:rPr>
+            <w:rStyle w:val="Hyperlink"/>
+            <w:rFonts w:ascii="Times New Roman" w:hAnsi="Times New Roman" w:cs="Times New Roman"/>
+            <w:noProof/>
+          </w:rPr>
+          <w:t>2. Introduction</w:t>
+        </w:r>
+        <w:r>
+          <w:rPr>
+            <w:noProof/>
+            <w:webHidden/>
+          </w:rPr>
+          <w:tab/>
+        </w:r>
+        <w:r>
+          <w:rPr>
+            <w:noProof/>
+            <w:webHidden/>
+          </w:rPr>
+          <w:fldChar w:fldCharType="begin"/>
+        </w:r>
+        <w:r>
+          <w:rPr>
+            <w:noProof/>
+            <w:webHidden/>
+          </w:rPr>
+          <w:instrText xml:space="preserve"> PAGEREF _Toc508135108 \h </w:instrText>
+        </w:r>
+        <w:r>
+          <w:rPr>
+            <w:noProof/>
+            <w:webHidden/>
+          </w:rPr>
+        </w:r>
+        <w:r>
+          <w:rPr>
+            <w:noProof/>
+            <w:webHidden/>
+          </w:rPr>
+          <w:fldChar w:fldCharType="separate"/>
+        </w:r>
+        <w:r>
+          <w:rPr>
+            <w:noProof/>
+            <w:webHidden/>
+          </w:rPr>
+          <w:t>2</w:t>
+        </w:r>
+        <w:r>
+          <w:rPr>
+            <w:noProof/>
+            <w:webHidden/>
+          </w:rPr>
+          <w:fldChar w:fldCharType="end"/>
+        </w:r>
+      </w:hyperlink>
+    </w:p>
+    <w:p>
+      <w:pPr>
+        <w:pStyle w:val="TOC2"/>
+        <w:tabs>
+          <w:tab w:val="right" w:leader="dot" w:pos="9016"/>
+        </w:tabs>
+        <w:rPr>
+          <w:rFonts w:eastAsiaTheme="minorEastAsia"/>
+          <w:noProof/>
+          <w:lang w:eastAsia="en-GB"/>
+        </w:rPr>
+      </w:pPr>
+      <w:hyperlink w:anchor="_Toc508135109" w:history="1">
+        <w:r>
+          <w:rPr>
+            <w:rStyle w:val="Hyperlink"/>
+            <w:rFonts w:ascii="Times New Roman" w:hAnsi="Times New Roman" w:cs="Times New Roman"/>
+            <w:noProof/>
+          </w:rPr>
+          <w:t>2.1 Glossary of Terms</w:t>
+        </w:r>
+        <w:r>
+          <w:rPr>
+            <w:noProof/>
+            <w:webHidden/>
+          </w:rPr>
+          <w:tab/>
+        </w:r>
+        <w:r>
+          <w:rPr>
+            <w:noProof/>
+            <w:webHidden/>
+          </w:rPr>
+          <w:fldChar w:fldCharType="begin"/>
+        </w:r>
+        <w:r>
+          <w:rPr>
+            <w:noProof/>
+            <w:webHidden/>
+          </w:rPr>
+          <w:instrText xml:space="preserve"> PAGEREF _Toc508135109 \h </w:instrText>
+        </w:r>
+        <w:r>
+          <w:rPr>
+            <w:noProof/>
+            <w:webHidden/>
+          </w:rPr>
+        </w:r>
+        <w:r>
+          <w:rPr>
+            <w:noProof/>
+            <w:webHidden/>
+          </w:rPr>
+          <w:fldChar w:fldCharType="separate"/>
+        </w:r>
+        <w:r>
+          <w:rPr>
+            <w:noProof/>
+            <w:webHidden/>
+          </w:rPr>
+          <w:t>2</w:t>
+        </w:r>
+        <w:r>
+          <w:rPr>
+            <w:noProof/>
+            <w:webHidden/>
+          </w:rPr>
+          <w:fldChar w:fldCharType="end"/>
+        </w:r>
+      </w:hyperlink>
+    </w:p>
+    <w:p>
+      <w:pPr>
+        <w:pStyle w:val="TOC2"/>
+        <w:tabs>
+          <w:tab w:val="right" w:leader="dot" w:pos="9016"/>
+        </w:tabs>
+        <w:rPr>
+          <w:rFonts w:eastAsiaTheme="minorEastAsia"/>
+          <w:noProof/>
+          <w:lang w:eastAsia="en-GB"/>
+        </w:rPr>
+      </w:pPr>
+      <w:hyperlink w:anchor="_Toc508135110" w:history="1">
+        <w:r>
+          <w:rPr>
+            <w:rStyle w:val="Hyperlink"/>
+            <w:rFonts w:ascii="Times New Roman" w:hAnsi="Times New Roman" w:cs="Times New Roman"/>
+            <w:noProof/>
+            <w:shd w:val="clear" w:color="auto" w:fill="FFFFFF"/>
+          </w:rPr>
+          <w:t>2.2 The Project</w:t>
+        </w:r>
+        <w:r>
+          <w:rPr>
+            <w:noProof/>
+            <w:webHidden/>
+          </w:rPr>
+          <w:tab/>
+        </w:r>
+        <w:r>
+          <w:rPr>
+            <w:noProof/>
+            <w:webHidden/>
+          </w:rPr>
+          <w:fldChar w:fldCharType="begin"/>
+        </w:r>
+        <w:r>
+          <w:rPr>
+            <w:noProof/>
+            <w:webHidden/>
+          </w:rPr>
+          <w:instrText xml:space="preserve"> PAGEREF _Toc508135110 \h </w:instrText>
+        </w:r>
+        <w:r>
+          <w:rPr>
+            <w:noProof/>
+            <w:webHidden/>
+          </w:rPr>
+        </w:r>
+        <w:r>
+          <w:rPr>
+            <w:noProof/>
+            <w:webHidden/>
+          </w:rPr>
+          <w:fldChar w:fldCharType="separate"/>
+        </w:r>
+        <w:r>
+          <w:rPr>
+            <w:noProof/>
+            <w:webHidden/>
+          </w:rPr>
+          <w:t>3</w:t>
+        </w:r>
+        <w:r>
+          <w:rPr>
+            <w:noProof/>
+            <w:webHidden/>
+          </w:rPr>
+          <w:fldChar w:fldCharType="end"/>
+        </w:r>
+      </w:hyperlink>
+    </w:p>
+    <w:p>
+      <w:pPr>
+        <w:pStyle w:val="TOC2"/>
+        <w:tabs>
+          <w:tab w:val="right" w:leader="dot" w:pos="9016"/>
+        </w:tabs>
+        <w:rPr>
+          <w:rFonts w:eastAsiaTheme="minorEastAsia"/>
+          <w:noProof/>
+          <w:lang w:eastAsia="en-GB"/>
+        </w:rPr>
+      </w:pPr>
+      <w:hyperlink w:anchor="_Toc508135111" w:history="1">
+        <w:r>
+          <w:rPr>
+            <w:rStyle w:val="Hyperlink"/>
+            <w:rFonts w:ascii="Times New Roman" w:hAnsi="Times New Roman" w:cs="Times New Roman"/>
+            <w:noProof/>
+          </w:rPr>
+          <w:t>2.3 Background</w:t>
+        </w:r>
+        <w:r>
+          <w:rPr>
+            <w:noProof/>
+            <w:webHidden/>
+          </w:rPr>
+          <w:tab/>
+        </w:r>
+        <w:r>
+          <w:rPr>
+            <w:noProof/>
+            <w:webHidden/>
+          </w:rPr>
+          <w:fldChar w:fldCharType="begin"/>
+        </w:r>
+        <w:r>
+          <w:rPr>
+            <w:noProof/>
+            <w:webHidden/>
+          </w:rPr>
+          <w:instrText xml:space="preserve"> PAGEREF _Toc508135111 \h </w:instrText>
+        </w:r>
+        <w:r>
+          <w:rPr>
+            <w:noProof/>
+            <w:webHidden/>
+          </w:rPr>
+        </w:r>
+        <w:r>
+          <w:rPr>
+            <w:noProof/>
+            <w:webHidden/>
+          </w:rPr>
+          <w:fldChar w:fldCharType="separate"/>
+        </w:r>
+        <w:r>
+          <w:rPr>
+            <w:noProof/>
+            <w:webHidden/>
+          </w:rPr>
+          <w:t>3</w:t>
+        </w:r>
+        <w:r>
+          <w:rPr>
+            <w:noProof/>
+            <w:webHidden/>
+          </w:rPr>
+          <w:fldChar w:fldCharType="end"/>
+        </w:r>
+      </w:hyperlink>
+    </w:p>
+    <w:p>
+      <w:pPr>
+        <w:pStyle w:val="TOC3"/>
+        <w:tabs>
+          <w:tab w:val="right" w:leader="dot" w:pos="9016"/>
+        </w:tabs>
+        <w:rPr>
+          <w:rFonts w:eastAsiaTheme="minorEastAsia"/>
+          <w:noProof/>
+          <w:lang w:eastAsia="en-GB"/>
+        </w:rPr>
+      </w:pPr>
+      <w:hyperlink w:anchor="_Toc508135112" w:history="1">
+        <w:r>
+          <w:rPr>
+            <w:rStyle w:val="Hyperlink"/>
+            <w:rFonts w:ascii="Times New Roman" w:hAnsi="Times New Roman" w:cs="Times New Roman"/>
+            <w:noProof/>
+          </w:rPr>
+          <w:t>2.3.1 The Problem/Rationale/Reasoning for project</w:t>
+        </w:r>
+        <w:r>
+          <w:rPr>
+            <w:noProof/>
+            <w:webHidden/>
+          </w:rPr>
+          <w:tab/>
+        </w:r>
+        <w:r>
+          <w:rPr>
+            <w:noProof/>
+            <w:webHidden/>
+          </w:rPr>
+          <w:fldChar w:fldCharType="begin"/>
+        </w:r>
+        <w:r>
+          <w:rPr>
+            <w:noProof/>
+            <w:webHidden/>
+          </w:rPr>
+          <w:instrText xml:space="preserve"> PAGEREF _Toc508135112 \h </w:instrText>
+        </w:r>
+        <w:r>
+          <w:rPr>
+            <w:noProof/>
+            <w:webHidden/>
+          </w:rPr>
+        </w:r>
+        <w:r>
+          <w:rPr>
+            <w:noProof/>
+            <w:webHidden/>
+          </w:rPr>
+          <w:fldChar w:fldCharType="separate"/>
+        </w:r>
+        <w:r>
+          <w:rPr>
+            <w:noProof/>
+            <w:webHidden/>
+          </w:rPr>
+          <w:t>3</w:t>
+        </w:r>
+        <w:r>
+          <w:rPr>
+            <w:noProof/>
+            <w:webHidden/>
+          </w:rPr>
+          <w:fldChar w:fldCharType="end"/>
+        </w:r>
+      </w:hyperlink>
+    </w:p>
+    <w:p>
+      <w:pPr>
+        <w:pStyle w:val="TOC3"/>
+        <w:tabs>
+          <w:tab w:val="right" w:leader="dot" w:pos="9016"/>
+        </w:tabs>
+        <w:rPr>
+          <w:rFonts w:eastAsiaTheme="minorEastAsia"/>
+          <w:noProof/>
+          <w:lang w:eastAsia="en-GB"/>
+        </w:rPr>
+      </w:pPr>
+      <w:hyperlink w:anchor="_Toc508135113" w:history="1">
+        <w:r>
+          <w:rPr>
+            <w:rStyle w:val="Hyperlink"/>
+            <w:rFonts w:ascii="Times New Roman" w:hAnsi="Times New Roman" w:cs="Times New Roman"/>
+            <w:noProof/>
+          </w:rPr>
+          <w:t>2.3.2 Accessibility in Gaming</w:t>
+        </w:r>
+        <w:r>
+          <w:rPr>
+            <w:noProof/>
+            <w:webHidden/>
+          </w:rPr>
+          <w:tab/>
+        </w:r>
+        <w:r>
+          <w:rPr>
+            <w:noProof/>
+            <w:webHidden/>
+          </w:rPr>
+          <w:fldChar w:fldCharType="begin"/>
+        </w:r>
+        <w:r>
+          <w:rPr>
+            <w:noProof/>
+            <w:webHidden/>
+          </w:rPr>
+          <w:instrText xml:space="preserve"> PAGEREF _Toc508135113 \h </w:instrText>
+        </w:r>
+        <w:r>
+          <w:rPr>
+            <w:noProof/>
+            <w:webHidden/>
+          </w:rPr>
+        </w:r>
+        <w:r>
+          <w:rPr>
+            <w:noProof/>
+            <w:webHidden/>
+          </w:rPr>
+          <w:fldChar w:fldCharType="separate"/>
+        </w:r>
+        <w:r>
+          <w:rPr>
+            <w:noProof/>
+            <w:webHidden/>
+          </w:rPr>
+          <w:t>3</w:t>
+        </w:r>
+        <w:r>
+          <w:rPr>
+            <w:noProof/>
+            <w:webHidden/>
+          </w:rPr>
+          <w:fldChar w:fldCharType="end"/>
+        </w:r>
+      </w:hyperlink>
+    </w:p>
+    <w:p>
+      <w:pPr>
+        <w:pStyle w:val="TOC3"/>
+        <w:tabs>
+          <w:tab w:val="right" w:leader="dot" w:pos="9016"/>
+        </w:tabs>
+        <w:rPr>
+          <w:rFonts w:eastAsiaTheme="minorEastAsia"/>
+          <w:noProof/>
+          <w:lang w:eastAsia="en-GB"/>
+        </w:rPr>
+      </w:pPr>
+      <w:hyperlink w:anchor="_Toc508135114" w:history="1">
+        <w:r>
+          <w:rPr>
+            <w:rStyle w:val="Hyperlink"/>
+            <w:rFonts w:ascii="Times New Roman" w:hAnsi="Times New Roman" w:cs="Times New Roman"/>
+            <w:noProof/>
+          </w:rPr>
+          <w:t>3.4 Ethical Considerations</w:t>
+        </w:r>
+        <w:r>
+          <w:rPr>
+            <w:noProof/>
+            <w:webHidden/>
+          </w:rPr>
+          <w:tab/>
+        </w:r>
+        <w:r>
+          <w:rPr>
+            <w:noProof/>
+            <w:webHidden/>
+          </w:rPr>
+          <w:fldChar w:fldCharType="begin"/>
+        </w:r>
+        <w:r>
+          <w:rPr>
+            <w:noProof/>
+            <w:webHidden/>
+          </w:rPr>
+          <w:instrText xml:space="preserve"> PAGEREF _Toc508135114 \h </w:instrText>
+        </w:r>
+        <w:r>
+          <w:rPr>
+            <w:noProof/>
+            <w:webHidden/>
+          </w:rPr>
+        </w:r>
+        <w:r>
+          <w:rPr>
+            <w:noProof/>
+            <w:webHidden/>
+          </w:rPr>
+          <w:fldChar w:fldCharType="separate"/>
+        </w:r>
+        <w:r>
+          <w:rPr>
+            <w:noProof/>
+            <w:webHidden/>
+          </w:rPr>
+          <w:t>4</w:t>
+        </w:r>
+        <w:r>
+          <w:rPr>
+            <w:noProof/>
+            <w:webHidden/>
+          </w:rPr>
+          <w:fldChar w:fldCharType="end"/>
+        </w:r>
+      </w:hyperlink>
+    </w:p>
+    <w:p>
+      <w:pPr>
+        <w:pStyle w:val="TOC1"/>
+        <w:tabs>
+          <w:tab w:val="right" w:leader="dot" w:pos="9016"/>
+        </w:tabs>
+        <w:rPr>
+          <w:rFonts w:eastAsiaTheme="minorEastAsia"/>
+          <w:noProof/>
+          <w:lang w:eastAsia="en-GB"/>
+        </w:rPr>
+      </w:pPr>
+      <w:hyperlink w:anchor="_Toc508135115" w:history="1">
+        <w:r>
+          <w:rPr>
+            <w:rStyle w:val="Hyperlink"/>
+            <w:rFonts w:ascii="Times New Roman" w:hAnsi="Times New Roman" w:cs="Times New Roman"/>
+            <w:noProof/>
+          </w:rPr>
+          <w:t>3.0 Literature Review</w:t>
+        </w:r>
+        <w:r>
+          <w:rPr>
+            <w:noProof/>
+            <w:webHidden/>
+          </w:rPr>
+          <w:tab/>
+        </w:r>
+        <w:r>
+          <w:rPr>
+            <w:noProof/>
+            <w:webHidden/>
+          </w:rPr>
+          <w:fldChar w:fldCharType="begin"/>
+        </w:r>
+        <w:r>
+          <w:rPr>
+            <w:noProof/>
+            <w:webHidden/>
+          </w:rPr>
+          <w:instrText xml:space="preserve"> PAGEREF _Toc508135115 \h </w:instrText>
+        </w:r>
+        <w:r>
+          <w:rPr>
+            <w:noProof/>
+            <w:webHidden/>
+          </w:rPr>
+        </w:r>
+        <w:r>
+          <w:rPr>
+            <w:noProof/>
+            <w:webHidden/>
+          </w:rPr>
+          <w:fldChar w:fldCharType="separate"/>
+        </w:r>
+        <w:r>
+          <w:rPr>
+            <w:noProof/>
+            <w:webHidden/>
+          </w:rPr>
+          <w:t>4</w:t>
+        </w:r>
+        <w:r>
+          <w:rPr>
+            <w:noProof/>
+            <w:webHidden/>
+          </w:rPr>
+          <w:fldChar w:fldCharType="end"/>
+        </w:r>
+      </w:hyperlink>
+    </w:p>
+    <w:p>
+      <w:pPr>
+        <w:pStyle w:val="TOC2"/>
+        <w:tabs>
+          <w:tab w:val="right" w:leader="dot" w:pos="9016"/>
+        </w:tabs>
+        <w:rPr>
+          <w:rFonts w:eastAsiaTheme="minorEastAsia"/>
+          <w:noProof/>
+          <w:lang w:eastAsia="en-GB"/>
+        </w:rPr>
+      </w:pPr>
+      <w:hyperlink w:anchor="_Toc508135116" w:history="1">
+        <w:r>
+          <w:rPr>
+            <w:rStyle w:val="Hyperlink"/>
+            <w:rFonts w:ascii="Times New Roman" w:hAnsi="Times New Roman" w:cs="Times New Roman"/>
+            <w:noProof/>
+          </w:rPr>
+          <w:t>3.1 Genre</w:t>
+        </w:r>
+        <w:r>
+          <w:rPr>
+            <w:noProof/>
+            <w:webHidden/>
+          </w:rPr>
+          <w:tab/>
+        </w:r>
+        <w:r>
+          <w:rPr>
+            <w:noProof/>
+            <w:webHidden/>
+          </w:rPr>
+          <w:fldChar w:fldCharType="begin"/>
+        </w:r>
+        <w:r>
+          <w:rPr>
+            <w:noProof/>
+            <w:webHidden/>
+          </w:rPr>
+          <w:instrText xml:space="preserve"> PAGEREF _Toc508135116 \h </w:instrText>
+        </w:r>
+        <w:r>
+          <w:rPr>
+            <w:noProof/>
+            <w:webHidden/>
+          </w:rPr>
+        </w:r>
+        <w:r>
+          <w:rPr>
+            <w:noProof/>
+            <w:webHidden/>
+          </w:rPr>
+          <w:fldChar w:fldCharType="separate"/>
+        </w:r>
+        <w:r>
+          <w:rPr>
+            <w:noProof/>
+            <w:webHidden/>
+          </w:rPr>
+          <w:t>4</w:t>
+        </w:r>
+        <w:r>
+          <w:rPr>
+            <w:noProof/>
+            <w:webHidden/>
+          </w:rPr>
+          <w:fldChar w:fldCharType="end"/>
+        </w:r>
+      </w:hyperlink>
+    </w:p>
+    <w:p>
+      <w:pPr>
+        <w:pStyle w:val="TOC2"/>
+        <w:tabs>
+          <w:tab w:val="right" w:leader="dot" w:pos="9016"/>
+        </w:tabs>
+        <w:rPr>
+          <w:rFonts w:eastAsiaTheme="minorEastAsia"/>
+          <w:noProof/>
+          <w:lang w:eastAsia="en-GB"/>
+        </w:rPr>
+      </w:pPr>
+      <w:hyperlink w:anchor="_Toc508135117" w:history="1">
+        <w:r>
+          <w:rPr>
+            <w:rStyle w:val="Hyperlink"/>
+            <w:rFonts w:ascii="Times New Roman" w:hAnsi="Times New Roman" w:cs="Times New Roman"/>
+            <w:noProof/>
+          </w:rPr>
+          <w:t>3.2 Development engine</w:t>
+        </w:r>
+        <w:r>
+          <w:rPr>
+            <w:noProof/>
+            <w:webHidden/>
+          </w:rPr>
+          <w:tab/>
+        </w:r>
+        <w:r>
+          <w:rPr>
+            <w:noProof/>
+            <w:webHidden/>
+          </w:rPr>
+          <w:fldChar w:fldCharType="begin"/>
+        </w:r>
+        <w:r>
+          <w:rPr>
+            <w:noProof/>
+            <w:webHidden/>
+          </w:rPr>
+          <w:instrText xml:space="preserve"> PAGEREF _Toc508135117 \h </w:instrText>
+        </w:r>
+        <w:r>
+          <w:rPr>
+            <w:noProof/>
+            <w:webHidden/>
+          </w:rPr>
+        </w:r>
+        <w:r>
+          <w:rPr>
+            <w:noProof/>
+            <w:webHidden/>
+          </w:rPr>
+          <w:fldChar w:fldCharType="separate"/>
+        </w:r>
+        <w:r>
+          <w:rPr>
+            <w:noProof/>
+            <w:webHidden/>
+          </w:rPr>
+          <w:t>5</w:t>
+        </w:r>
+        <w:r>
+          <w:rPr>
+            <w:noProof/>
+            <w:webHidden/>
+          </w:rPr>
+          <w:fldChar w:fldCharType="end"/>
+        </w:r>
+      </w:hyperlink>
+    </w:p>
+    <w:p>
+      <w:pPr>
+        <w:pStyle w:val="TOC3"/>
+        <w:tabs>
+          <w:tab w:val="right" w:leader="dot" w:pos="9016"/>
+        </w:tabs>
+        <w:rPr>
+          <w:rFonts w:eastAsiaTheme="minorEastAsia"/>
+          <w:noProof/>
+          <w:lang w:eastAsia="en-GB"/>
+        </w:rPr>
+      </w:pPr>
+      <w:hyperlink w:anchor="_Toc508135118" w:history="1">
+        <w:r>
+          <w:rPr>
+            <w:rStyle w:val="Hyperlink"/>
+            <w:rFonts w:ascii="Times New Roman" w:hAnsi="Times New Roman" w:cs="Times New Roman"/>
+            <w:noProof/>
+          </w:rPr>
+          <w:t>3.2.1 Unity 3D</w:t>
+        </w:r>
+        <w:r>
+          <w:rPr>
+            <w:noProof/>
+            <w:webHidden/>
+          </w:rPr>
+          <w:tab/>
+        </w:r>
+        <w:r>
+          <w:rPr>
+            <w:noProof/>
+            <w:webHidden/>
+          </w:rPr>
+          <w:fldChar w:fldCharType="begin"/>
+        </w:r>
+        <w:r>
+          <w:rPr>
+            <w:noProof/>
+            <w:webHidden/>
+          </w:rPr>
+          <w:instrText xml:space="preserve"> PAGEREF _Toc508135118 \h </w:instrText>
+        </w:r>
+        <w:r>
+          <w:rPr>
+            <w:noProof/>
+            <w:webHidden/>
+          </w:rPr>
+        </w:r>
+        <w:r>
+          <w:rPr>
+            <w:noProof/>
+            <w:webHidden/>
+          </w:rPr>
+          <w:fldChar w:fldCharType="separate"/>
+        </w:r>
+        <w:r>
+          <w:rPr>
+            <w:noProof/>
+            <w:webHidden/>
+          </w:rPr>
+          <w:t>5</w:t>
+        </w:r>
+        <w:r>
+          <w:rPr>
+            <w:noProof/>
+            <w:webHidden/>
+          </w:rPr>
+          <w:fldChar w:fldCharType="end"/>
+        </w:r>
+      </w:hyperlink>
+    </w:p>
+    <w:p>
+      <w:pPr>
+        <w:pStyle w:val="TOC3"/>
+        <w:tabs>
+          <w:tab w:val="right" w:leader="dot" w:pos="9016"/>
+        </w:tabs>
+        <w:rPr>
+          <w:rFonts w:eastAsiaTheme="minorEastAsia"/>
+          <w:noProof/>
+          <w:lang w:eastAsia="en-GB"/>
+        </w:rPr>
+      </w:pPr>
+      <w:hyperlink w:anchor="_Toc508135119" w:history="1">
+        <w:r>
+          <w:rPr>
+            <w:rStyle w:val="Hyperlink"/>
+            <w:rFonts w:ascii="Times New Roman" w:hAnsi="Times New Roman" w:cs="Times New Roman"/>
+            <w:noProof/>
+          </w:rPr>
+          <w:t>3.2.2 Unreal Engine 4</w:t>
+        </w:r>
+        <w:r>
+          <w:rPr>
+            <w:noProof/>
+            <w:webHidden/>
+          </w:rPr>
+          <w:tab/>
+        </w:r>
+        <w:r>
+          <w:rPr>
+            <w:noProof/>
+            <w:webHidden/>
+          </w:rPr>
+          <w:fldChar w:fldCharType="begin"/>
+        </w:r>
+        <w:r>
+          <w:rPr>
+            <w:noProof/>
+            <w:webHidden/>
+          </w:rPr>
+          <w:instrText xml:space="preserve"> PAGEREF _Toc508135119 \h </w:instrText>
+        </w:r>
+        <w:r>
+          <w:rPr>
+            <w:noProof/>
+            <w:webHidden/>
+          </w:rPr>
+        </w:r>
+        <w:r>
+          <w:rPr>
+            <w:noProof/>
+            <w:webHidden/>
+          </w:rPr>
+          <w:fldChar w:fldCharType="separate"/>
+        </w:r>
+        <w:r>
+          <w:rPr>
+            <w:noProof/>
+            <w:webHidden/>
+          </w:rPr>
+          <w:t>6</w:t>
+        </w:r>
+        <w:r>
+          <w:rPr>
+            <w:noProof/>
+            <w:webHidden/>
+          </w:rPr>
+          <w:fldChar w:fldCharType="end"/>
+        </w:r>
+      </w:hyperlink>
+    </w:p>
+    <w:p>
+      <w:pPr>
+        <w:pStyle w:val="TOC2"/>
+        <w:tabs>
+          <w:tab w:val="right" w:leader="dot" w:pos="9016"/>
+        </w:tabs>
+        <w:rPr>
+          <w:rFonts w:eastAsiaTheme="minorEastAsia"/>
+          <w:noProof/>
+          <w:lang w:eastAsia="en-GB"/>
+        </w:rPr>
+      </w:pPr>
+      <w:hyperlink w:anchor="_Toc508135120" w:history="1">
+        <w:r>
+          <w:rPr>
+            <w:rStyle w:val="Hyperlink"/>
+            <w:rFonts w:ascii="Times New Roman" w:hAnsi="Times New Roman" w:cs="Times New Roman"/>
+            <w:noProof/>
+          </w:rPr>
+          <w:t>3.3 Development Platform</w:t>
+        </w:r>
+        <w:r>
+          <w:rPr>
+            <w:noProof/>
+            <w:webHidden/>
+          </w:rPr>
+          <w:tab/>
+        </w:r>
+        <w:r>
+          <w:rPr>
+            <w:noProof/>
+            <w:webHidden/>
+          </w:rPr>
+          <w:fldChar w:fldCharType="begin"/>
+        </w:r>
+        <w:r>
+          <w:rPr>
+            <w:noProof/>
+            <w:webHidden/>
+          </w:rPr>
+          <w:instrText xml:space="preserve"> PAGEREF _Toc508135120 \h </w:instrText>
+        </w:r>
+        <w:r>
+          <w:rPr>
+            <w:noProof/>
+            <w:webHidden/>
+          </w:rPr>
+        </w:r>
+        <w:r>
+          <w:rPr>
+            <w:noProof/>
+            <w:webHidden/>
+          </w:rPr>
+          <w:fldChar w:fldCharType="separate"/>
+        </w:r>
+        <w:r>
+          <w:rPr>
+            <w:noProof/>
+            <w:webHidden/>
+          </w:rPr>
+          <w:t>7</w:t>
+        </w:r>
+        <w:r>
+          <w:rPr>
+            <w:noProof/>
+            <w:webHidden/>
+          </w:rPr>
+          <w:fldChar w:fldCharType="end"/>
+        </w:r>
+      </w:hyperlink>
+    </w:p>
+    <w:p>
+      <w:pPr>
+        <w:pStyle w:val="TOC3"/>
+        <w:tabs>
+          <w:tab w:val="right" w:leader="dot" w:pos="9016"/>
+        </w:tabs>
+        <w:rPr>
+          <w:rFonts w:eastAsiaTheme="minorEastAsia"/>
+          <w:noProof/>
+          <w:lang w:eastAsia="en-GB"/>
+        </w:rPr>
+      </w:pPr>
+      <w:hyperlink w:anchor="_Toc508135121" w:history="1">
+        <w:r>
+          <w:rPr>
+            <w:rStyle w:val="Hyperlink"/>
+            <w:rFonts w:ascii="Times New Roman" w:hAnsi="Times New Roman" w:cs="Times New Roman"/>
+            <w:noProof/>
+          </w:rPr>
+          <w:t>3.3.1 Virtual Reality</w:t>
+        </w:r>
+        <w:r>
+          <w:rPr>
+            <w:noProof/>
+            <w:webHidden/>
+          </w:rPr>
+          <w:tab/>
+        </w:r>
+        <w:r>
+          <w:rPr>
+            <w:noProof/>
+            <w:webHidden/>
+          </w:rPr>
+          <w:fldChar w:fldCharType="begin"/>
+        </w:r>
+        <w:r>
+          <w:rPr>
+            <w:noProof/>
+            <w:webHidden/>
+          </w:rPr>
+          <w:instrText xml:space="preserve"> PAGEREF _Toc508135121 \h </w:instrText>
+        </w:r>
+        <w:r>
+          <w:rPr>
+            <w:noProof/>
+            <w:webHidden/>
+          </w:rPr>
+        </w:r>
+        <w:r>
+          <w:rPr>
+            <w:noProof/>
+            <w:webHidden/>
+          </w:rPr>
+          <w:fldChar w:fldCharType="separate"/>
+        </w:r>
+        <w:r>
+          <w:rPr>
+            <w:noProof/>
+            <w:webHidden/>
+          </w:rPr>
+          <w:t>7</w:t>
+        </w:r>
+        <w:r>
+          <w:rPr>
+            <w:noProof/>
+            <w:webHidden/>
+          </w:rPr>
+          <w:fldChar w:fldCharType="end"/>
+        </w:r>
+      </w:hyperlink>
+    </w:p>
+    <w:p>
+      <w:pPr>
+        <w:pStyle w:val="TOC3"/>
+        <w:tabs>
+          <w:tab w:val="right" w:leader="dot" w:pos="9016"/>
+        </w:tabs>
+        <w:rPr>
+          <w:rFonts w:eastAsiaTheme="minorEastAsia"/>
+          <w:noProof/>
+          <w:lang w:eastAsia="en-GB"/>
+        </w:rPr>
+      </w:pPr>
+      <w:hyperlink w:anchor="_Toc508135122" w:history="1">
+        <w:r>
+          <w:rPr>
+            <w:rStyle w:val="Hyperlink"/>
+            <w:rFonts w:ascii="Times New Roman" w:hAnsi="Times New Roman" w:cs="Times New Roman"/>
+            <w:noProof/>
+          </w:rPr>
+          <w:t>3.3.2 Computer</w:t>
+        </w:r>
+        <w:r>
+          <w:rPr>
+            <w:noProof/>
+            <w:webHidden/>
+          </w:rPr>
+          <w:tab/>
+        </w:r>
+        <w:r>
+          <w:rPr>
+            <w:noProof/>
+            <w:webHidden/>
+          </w:rPr>
+          <w:fldChar w:fldCharType="begin"/>
+        </w:r>
+        <w:r>
+          <w:rPr>
+            <w:noProof/>
+            <w:webHidden/>
+          </w:rPr>
+          <w:instrText xml:space="preserve"> PAGEREF _Toc508135122 \h </w:instrText>
+        </w:r>
+        <w:r>
+          <w:rPr>
+            <w:noProof/>
+            <w:webHidden/>
+          </w:rPr>
+        </w:r>
+        <w:r>
+          <w:rPr>
+            <w:noProof/>
+            <w:webHidden/>
+          </w:rPr>
+          <w:fldChar w:fldCharType="separate"/>
+        </w:r>
+        <w:r>
+          <w:rPr>
+            <w:noProof/>
+            <w:webHidden/>
+          </w:rPr>
+          <w:t>8</w:t>
+        </w:r>
+        <w:r>
+          <w:rPr>
+            <w:noProof/>
+            <w:webHidden/>
+          </w:rPr>
+          <w:fldChar w:fldCharType="end"/>
+        </w:r>
+      </w:hyperlink>
+    </w:p>
+    <w:p>
+      <w:pPr>
+        <w:pStyle w:val="TOC3"/>
+        <w:tabs>
+          <w:tab w:val="right" w:leader="dot" w:pos="9016"/>
+        </w:tabs>
+        <w:rPr>
+          <w:rFonts w:eastAsiaTheme="minorEastAsia"/>
+          <w:noProof/>
+          <w:lang w:eastAsia="en-GB"/>
+        </w:rPr>
+      </w:pPr>
+      <w:hyperlink w:anchor="_Toc508135123" w:history="1">
+        <w:r>
+          <w:rPr>
+            <w:rStyle w:val="Hyperlink"/>
+            <w:rFonts w:ascii="Times New Roman" w:hAnsi="Times New Roman" w:cs="Times New Roman"/>
+            <w:noProof/>
+          </w:rPr>
+          <w:t>3.3.3 Mobile</w:t>
+        </w:r>
+        <w:r>
+          <w:rPr>
+            <w:noProof/>
+            <w:webHidden/>
+          </w:rPr>
+          <w:tab/>
+        </w:r>
+        <w:r>
+          <w:rPr>
+            <w:noProof/>
+            <w:webHidden/>
+          </w:rPr>
+          <w:fldChar w:fldCharType="begin"/>
+        </w:r>
+        <w:r>
+          <w:rPr>
+            <w:noProof/>
+            <w:webHidden/>
+          </w:rPr>
+          <w:instrText xml:space="preserve"> PAGEREF _Toc508135123 \h </w:instrText>
+        </w:r>
+        <w:r>
+          <w:rPr>
+            <w:noProof/>
+            <w:webHidden/>
+          </w:rPr>
+        </w:r>
+        <w:r>
+          <w:rPr>
+            <w:noProof/>
+            <w:webHidden/>
+          </w:rPr>
+          <w:fldChar w:fldCharType="separate"/>
+        </w:r>
+        <w:r>
+          <w:rPr>
+            <w:noProof/>
+            <w:webHidden/>
+          </w:rPr>
+          <w:t>9</w:t>
+        </w:r>
+        <w:r>
+          <w:rPr>
+            <w:noProof/>
+            <w:webHidden/>
+          </w:rPr>
+          <w:fldChar w:fldCharType="end"/>
+        </w:r>
+      </w:hyperlink>
+    </w:p>
+    <w:p>
+      <w:pPr>
+        <w:pStyle w:val="TOC3"/>
+        <w:tabs>
+          <w:tab w:val="right" w:leader="dot" w:pos="9016"/>
+        </w:tabs>
+        <w:rPr>
+          <w:rFonts w:eastAsiaTheme="minorEastAsia"/>
+          <w:noProof/>
+          <w:lang w:eastAsia="en-GB"/>
+        </w:rPr>
+      </w:pPr>
+      <w:hyperlink w:anchor="_Toc508135124" w:history="1">
+        <w:r>
+          <w:rPr>
+            <w:rStyle w:val="Hyperlink"/>
+            <w:rFonts w:ascii="Times New Roman" w:hAnsi="Times New Roman" w:cs="Times New Roman"/>
+            <w:noProof/>
+          </w:rPr>
+          <w:t>2.3.1 Risk Assessment</w:t>
+        </w:r>
+        <w:r>
+          <w:rPr>
+            <w:noProof/>
+            <w:webHidden/>
+          </w:rPr>
+          <w:tab/>
+        </w:r>
+        <w:r>
+          <w:rPr>
+            <w:noProof/>
+            <w:webHidden/>
+          </w:rPr>
+          <w:fldChar w:fldCharType="begin"/>
+        </w:r>
+        <w:r>
+          <w:rPr>
+            <w:noProof/>
+            <w:webHidden/>
+          </w:rPr>
+          <w:instrText xml:space="preserve"> PAGEREF _Toc508135124 \h </w:instrText>
+        </w:r>
+        <w:r>
+          <w:rPr>
+            <w:noProof/>
+            <w:webHidden/>
+          </w:rPr>
+        </w:r>
+        <w:r>
+          <w:rPr>
+            <w:noProof/>
+            <w:webHidden/>
+          </w:rPr>
+          <w:fldChar w:fldCharType="separate"/>
+        </w:r>
+        <w:r>
+          <w:rPr>
+            <w:noProof/>
+            <w:webHidden/>
+          </w:rPr>
+          <w:t>10</w:t>
+        </w:r>
+        <w:r>
+          <w:rPr>
+            <w:noProof/>
+            <w:webHidden/>
+          </w:rPr>
+          <w:fldChar w:fldCharType="end"/>
+        </w:r>
+      </w:hyperlink>
+    </w:p>
+    <w:p>
+      <w:pPr>
+        <w:rPr>
+          <w:rFonts w:ascii="Times New Roman" w:hAnsi="Times New Roman" w:cs="Times New Roman"/>
+        </w:rPr>
+      </w:pPr>
+      <w:r>
+        <w:rPr>
+          <w:rFonts w:ascii="Times New Roman" w:hAnsi="Times New Roman" w:cs="Times New Roman"/>
+        </w:rPr>
+        <w:fldChar w:fldCharType="end"/>
+      </w:r>
+    </w:p>
+    <w:p>
+      <w:pPr>
+        <w:rPr>
+          <w:rFonts w:ascii="Times New Roman" w:hAnsi="Times New Roman" w:cs="Times New Roman"/>
+        </w:rPr>
+      </w:pPr>
+      <w:r>
+        <w:rPr>
+          <w:rFonts w:ascii="Times New Roman" w:hAnsi="Times New Roman" w:cs="Times New Roman"/>
+        </w:rPr>
+        <w:br w:type="page"/>
+      </w:r>
+    </w:p>
+    <w:p>
+      <w:pPr>
+        <w:pStyle w:val="Heading1"/>
+        <w:rPr>
+          <w:rFonts w:ascii="Times New Roman" w:hAnsi="Times New Roman" w:cs="Times New Roman"/>
+        </w:rPr>
+      </w:pPr>
+      <w:bookmarkStart w:id="1" w:name="_Toc508135108"/>
+      <w:r>
+        <w:rPr>
+          <w:rFonts w:ascii="Times New Roman" w:hAnsi="Times New Roman" w:cs="Times New Roman"/>
+        </w:rPr>
+        <w:lastRenderedPageBreak/>
+        <w:t>2. Introduction</w:t>
+      </w:r>
+      <w:bookmarkEnd w:id="1"/>
     </w:p>
     <w:p>
       <w:pPr>
@@ -21,14 +1371,18 @@
           <w:rFonts w:ascii="Times New Roman" w:hAnsi="Times New Roman" w:cs="Times New Roman"/>
         </w:rPr>
       </w:pPr>
-      <w:bookmarkStart w:id="0" w:name="_Toc498603870"/>
+      <w:bookmarkStart w:id="2" w:name="_Toc498603870"/>
+      <w:bookmarkStart w:id="3" w:name="_Toc508134799"/>
+      <w:bookmarkStart w:id="4" w:name="_Toc508135109"/>
       <w:r>
         <w:rPr>
           <w:rFonts w:ascii="Times New Roman" w:hAnsi="Times New Roman" w:cs="Times New Roman"/>
         </w:rPr>
         <w:t>2.1 Glossary of Terms</w:t>
       </w:r>
-      <w:bookmarkEnd w:id="0"/>
+      <w:bookmarkEnd w:id="2"/>
+      <w:bookmarkEnd w:id="3"/>
+      <w:bookmarkEnd w:id="4"/>
     </w:p>
     <w:p>
       <w:pPr>
@@ -192,6 +1546,8 @@
           <w:shd w:val="clear" w:color="auto" w:fill="FFFFFF"/>
         </w:rPr>
       </w:pPr>
+      <w:bookmarkStart w:id="5" w:name="_Toc508134800"/>
+      <w:bookmarkStart w:id="6" w:name="_Toc508135110"/>
       <w:r>
         <w:rPr>
           <w:rFonts w:ascii="Times New Roman" w:hAnsi="Times New Roman" w:cs="Times New Roman"/>
@@ -199,6 +1555,8 @@
         </w:rPr>
         <w:t>2.2 The Project</w:t>
       </w:r>
+      <w:bookmarkEnd w:id="5"/>
+      <w:bookmarkEnd w:id="6"/>
     </w:p>
     <w:p>
       <w:pPr>
@@ -273,12 +1631,16 @@
           <w:rFonts w:ascii="Times New Roman" w:hAnsi="Times New Roman" w:cs="Times New Roman"/>
         </w:rPr>
       </w:pPr>
+      <w:bookmarkStart w:id="7" w:name="_Toc508134801"/>
+      <w:bookmarkStart w:id="8" w:name="_Toc508135111"/>
       <w:r>
         <w:rPr>
           <w:rFonts w:ascii="Times New Roman" w:hAnsi="Times New Roman" w:cs="Times New Roman"/>
         </w:rPr>
         <w:t>2.3 Background</w:t>
       </w:r>
+      <w:bookmarkEnd w:id="7"/>
+      <w:bookmarkEnd w:id="8"/>
     </w:p>
     <w:p>
       <w:pPr>
@@ -314,7 +1676,9 @@
           <w:rFonts w:ascii="Times New Roman" w:hAnsi="Times New Roman" w:cs="Times New Roman"/>
         </w:rPr>
       </w:pPr>
-      <w:bookmarkStart w:id="1" w:name="_Toc498603873"/>
+      <w:bookmarkStart w:id="9" w:name="_Toc498603873"/>
+      <w:bookmarkStart w:id="10" w:name="_Toc508134802"/>
+      <w:bookmarkStart w:id="11" w:name="_Toc508135112"/>
       <w:r>
         <w:rPr>
           <w:rFonts w:ascii="Times New Roman" w:hAnsi="Times New Roman" w:cs="Times New Roman"/>
@@ -345,13 +1709,15 @@
         </w:rPr>
         <w:t xml:space="preserve"> The Problem</w:t>
       </w:r>
-      <w:bookmarkEnd w:id="1"/>
+      <w:bookmarkEnd w:id="9"/>
       <w:r>
         <w:rPr>
           <w:rFonts w:ascii="Times New Roman" w:hAnsi="Times New Roman" w:cs="Times New Roman"/>
         </w:rPr>
         <w:t>/Rationale/Reasoning for project</w:t>
       </w:r>
+      <w:bookmarkEnd w:id="10"/>
+      <w:bookmarkEnd w:id="11"/>
     </w:p>
     <w:p>
       <w:pPr>
@@ -543,16 +1909,7 @@
           <w:sz w:val="24"/>
           <w:szCs w:val="24"/>
         </w:rPr>
-        <w:t xml:space="preserve">, as shown </w:t>
-      </w:r>
-      <w:r>
-        <w:rPr>
-          <w:rFonts w:ascii="Times New Roman" w:hAnsi="Times New Roman" w:cs="Times New Roman"/>
-          <w:sz w:val="24"/>
-          <w:szCs w:val="24"/>
-        </w:rPr>
-        <w:lastRenderedPageBreak/>
-        <w:t>when a blind fighting game player raised concerns on the “Killer Instinct” forums (Yin-Poole, 2016)</w:t>
+        <w:t>, as shown when a blind fighting game player raised concerns on the “Killer Instinct” forums (Yin-Poole, 2016)</w:t>
       </w:r>
       <w:r>
         <w:rPr>
@@ -597,11 +1954,14 @@
           <w:rFonts w:ascii="Times New Roman" w:hAnsi="Times New Roman" w:cs="Times New Roman"/>
         </w:rPr>
       </w:pPr>
-      <w:bookmarkStart w:id="2" w:name="_Toc498603872"/>
-      <w:r>
-        <w:rPr>
-          <w:rFonts w:ascii="Times New Roman" w:hAnsi="Times New Roman" w:cs="Times New Roman"/>
-        </w:rPr>
+      <w:bookmarkStart w:id="12" w:name="_Toc498603872"/>
+      <w:bookmarkStart w:id="13" w:name="_Toc508134803"/>
+      <w:bookmarkStart w:id="14" w:name="_Toc508135113"/>
+      <w:r>
+        <w:rPr>
+          <w:rFonts w:ascii="Times New Roman" w:hAnsi="Times New Roman" w:cs="Times New Roman"/>
+        </w:rPr>
+        <w:lastRenderedPageBreak/>
         <w:t>2.</w:t>
       </w:r>
       <w:r>
@@ -628,7 +1988,9 @@
         </w:rPr>
         <w:t xml:space="preserve"> Accessibility in Gaming</w:t>
       </w:r>
-      <w:bookmarkEnd w:id="2"/>
+      <w:bookmarkEnd w:id="12"/>
+      <w:bookmarkEnd w:id="13"/>
+      <w:bookmarkEnd w:id="14"/>
     </w:p>
     <w:p>
       <w:pPr>
@@ -996,6 +2358,8 @@
           <w:szCs w:val="26"/>
         </w:rPr>
       </w:pPr>
+      <w:bookmarkStart w:id="15" w:name="_Toc508134804"/>
+      <w:bookmarkStart w:id="16" w:name="_Toc508135114"/>
       <w:r>
         <w:rPr>
           <w:rStyle w:val="normaltextrun"/>
@@ -1014,6 +2378,8 @@
         </w:rPr>
         <w:t>Ethical Considerations</w:t>
       </w:r>
+      <w:bookmarkEnd w:id="15"/>
+      <w:bookmarkEnd w:id="16"/>
       <w:r>
         <w:rPr>
           <w:rStyle w:val="eop"/>
@@ -1089,7 +2455,6 @@
           <w:rStyle w:val="normaltextrun"/>
           <w:color w:val="000000"/>
         </w:rPr>
-        <w:lastRenderedPageBreak/>
         <w:t>Confidentiality – All information relating to participants will be kept anonymous and will not be released. Information will exclusively be used for the project and will be destroyed at completion of project.</w:t>
       </w:r>
       <w:r>
@@ -1109,6 +2474,7 @@
           <w:rStyle w:val="normaltextrun"/>
           <w:color w:val="000000"/>
         </w:rPr>
+        <w:lastRenderedPageBreak/>
         <w:t xml:space="preserve">Special Needs – All special needs will be </w:t>
       </w:r>
       <w:proofErr w:type="gramStart"/>
@@ -1159,12 +2525,16 @@
           <w:rFonts w:ascii="Times New Roman" w:hAnsi="Times New Roman" w:cs="Times New Roman"/>
         </w:rPr>
       </w:pPr>
+      <w:bookmarkStart w:id="17" w:name="_Toc508134805"/>
+      <w:bookmarkStart w:id="18" w:name="_Toc508135115"/>
       <w:r>
         <w:rPr>
           <w:rFonts w:ascii="Times New Roman" w:hAnsi="Times New Roman" w:cs="Times New Roman"/>
         </w:rPr>
         <w:t>3.0 Literature Review</w:t>
       </w:r>
+      <w:bookmarkEnd w:id="17"/>
+      <w:bookmarkEnd w:id="18"/>
     </w:p>
     <w:p>
       <w:pPr>
@@ -1173,12 +2543,16 @@
           <w:rFonts w:ascii="Times New Roman" w:hAnsi="Times New Roman" w:cs="Times New Roman"/>
         </w:rPr>
       </w:pPr>
+      <w:bookmarkStart w:id="19" w:name="_Toc508134806"/>
+      <w:bookmarkStart w:id="20" w:name="_Toc508135116"/>
       <w:r>
         <w:rPr>
           <w:rFonts w:ascii="Times New Roman" w:hAnsi="Times New Roman" w:cs="Times New Roman"/>
         </w:rPr>
         <w:t>3.1 Genre</w:t>
       </w:r>
+      <w:bookmarkEnd w:id="19"/>
+      <w:bookmarkEnd w:id="20"/>
     </w:p>
     <w:p>
       <w:pPr>
@@ -1204,7 +2578,7 @@
         </w:rPr>
         <w:t xml:space="preserve">To determine what game should be developed for this project genre must be considered. The aspects of this which will be kept in mind are; ease of development, ease of portability, popularity and level of accessibility. To determine this, reviews will be read and the genre of which appears most frequently with highest ratings in terms of accessibility and developer familiarity with the genre in question.  The reviews will be pulled from </w:t>
       </w:r>
-      <w:hyperlink r:id="rId7" w:history="1">
+      <w:hyperlink r:id="rId8" w:history="1">
         <w:r>
           <w:rPr>
             <w:rStyle w:val="Hyperlink"/>
@@ -1225,7 +2599,7 @@
         </w:rPr>
         <w:t xml:space="preserve">, </w:t>
       </w:r>
-      <w:hyperlink r:id="rId8" w:history="1">
+      <w:hyperlink r:id="rId9" w:history="1">
         <w:r>
           <w:rPr>
             <w:rStyle w:val="Hyperlink"/>
@@ -1246,7 +2620,7 @@
         </w:rPr>
         <w:t xml:space="preserve">, </w:t>
       </w:r>
-      <w:hyperlink r:id="rId9" w:history="1">
+      <w:hyperlink r:id="rId10" w:history="1">
         <w:r>
           <w:rPr>
             <w:rStyle w:val="Hyperlink"/>
@@ -1267,7 +2641,7 @@
         </w:rPr>
         <w:t xml:space="preserve">, </w:t>
       </w:r>
-      <w:hyperlink r:id="rId10" w:history="1">
+      <w:hyperlink r:id="rId11" w:history="1">
         <w:r>
           <w:rPr>
             <w:rStyle w:val="Hyperlink"/>
@@ -1309,6 +2683,26 @@
     </w:p>
     <w:p>
       <w:pPr>
+        <w:pStyle w:val="Heading3"/>
+        <w:rPr>
+          <w:rFonts w:ascii="Times New Roman" w:hAnsi="Times New Roman" w:cs="Times New Roman"/>
+        </w:rPr>
+      </w:pPr>
+      <w:r>
+        <w:rPr>
+          <w:rFonts w:ascii="Times New Roman" w:hAnsi="Times New Roman" w:cs="Times New Roman"/>
+        </w:rPr>
+        <w:t xml:space="preserve">3.1.1 </w:t>
+      </w:r>
+      <w:r>
+        <w:rPr>
+          <w:rFonts w:ascii="Times New Roman" w:hAnsi="Times New Roman" w:cs="Times New Roman"/>
+        </w:rPr>
+        <w:t>Blind Legend</w:t>
+      </w:r>
+    </w:p>
+    <w:p>
+      <w:pPr>
         <w:rPr>
           <w:rFonts w:ascii="Times New Roman" w:hAnsi="Times New Roman" w:cs="Times New Roman"/>
           <w:sz w:val="24"/>
@@ -1324,10 +2718,108 @@
           <w:lang w:eastAsia="en-GB"/>
         </w:rPr>
         <w:tab/>
-        <w:t xml:space="preserve">The games will be formatted in a chart format to </w:t>
-      </w:r>
-      <w:bookmarkStart w:id="3" w:name="_GoBack"/>
-      <w:bookmarkEnd w:id="3"/>
+      </w:r>
+    </w:p>
+    <w:p>
+      <w:pPr>
+        <w:pStyle w:val="Heading3"/>
+        <w:rPr>
+          <w:rFonts w:ascii="Times New Roman" w:hAnsi="Times New Roman" w:cs="Times New Roman"/>
+        </w:rPr>
+      </w:pPr>
+      <w:r>
+        <w:rPr>
+          <w:rFonts w:ascii="Times New Roman" w:hAnsi="Times New Roman" w:cs="Times New Roman"/>
+        </w:rPr>
+        <w:t>3.1.2</w:t>
+      </w:r>
+      <w:r>
+        <w:rPr>
+          <w:rFonts w:ascii="Times New Roman" w:hAnsi="Times New Roman" w:cs="Times New Roman"/>
+        </w:rPr>
+        <w:t xml:space="preserve"> Killer Instinct</w:t>
+      </w:r>
+    </w:p>
+    <w:p>
+      <w:pPr>
+        <w:rPr>
+          <w:rFonts w:ascii="Times New Roman" w:hAnsi="Times New Roman" w:cs="Times New Roman"/>
+          <w:sz w:val="24"/>
+          <w:szCs w:val="24"/>
+          <w:lang w:eastAsia="en-GB"/>
+        </w:rPr>
+      </w:pPr>
+      <w:r>
+        <w:rPr>
+          <w:rFonts w:ascii="Times New Roman" w:hAnsi="Times New Roman" w:cs="Times New Roman"/>
+          <w:sz w:val="24"/>
+          <w:szCs w:val="24"/>
+          <w:lang w:eastAsia="en-GB"/>
+        </w:rPr>
+        <w:tab/>
+      </w:r>
+    </w:p>
+    <w:p>
+      <w:pPr>
+        <w:pStyle w:val="Heading3"/>
+        <w:rPr>
+          <w:rFonts w:ascii="Times New Roman" w:hAnsi="Times New Roman" w:cs="Times New Roman"/>
+        </w:rPr>
+      </w:pPr>
+      <w:r>
+        <w:rPr>
+          <w:rFonts w:ascii="Times New Roman" w:hAnsi="Times New Roman" w:cs="Times New Roman"/>
+        </w:rPr>
+        <w:t xml:space="preserve">3.1.3 </w:t>
+      </w:r>
+      <w:proofErr w:type="spellStart"/>
+      <w:r>
+        <w:rPr>
+          <w:rFonts w:ascii="Times New Roman" w:hAnsi="Times New Roman" w:cs="Times New Roman"/>
+        </w:rPr>
+        <w:t>Blindscape</w:t>
+      </w:r>
+      <w:proofErr w:type="spellEnd"/>
+    </w:p>
+    <w:p>
+      <w:pPr>
+        <w:rPr>
+          <w:rFonts w:ascii="Times New Roman" w:hAnsi="Times New Roman" w:cs="Times New Roman"/>
+          <w:sz w:val="24"/>
+          <w:szCs w:val="24"/>
+          <w:lang w:eastAsia="en-GB"/>
+        </w:rPr>
+      </w:pPr>
+      <w:r>
+        <w:rPr>
+          <w:rFonts w:ascii="Times New Roman" w:hAnsi="Times New Roman" w:cs="Times New Roman"/>
+          <w:sz w:val="24"/>
+          <w:szCs w:val="24"/>
+          <w:lang w:eastAsia="en-GB"/>
+        </w:rPr>
+        <w:tab/>
+      </w:r>
+    </w:p>
+    <w:p>
+      <w:pPr>
+        <w:rPr>
+          <w:rFonts w:ascii="Times New Roman" w:hAnsi="Times New Roman" w:cs="Times New Roman"/>
+          <w:sz w:val="24"/>
+          <w:szCs w:val="24"/>
+          <w:lang w:eastAsia="en-GB"/>
+        </w:rPr>
+      </w:pPr>
+      <w:r>
+        <w:rPr>
+          <w:rFonts w:ascii="Times New Roman" w:hAnsi="Times New Roman" w:cs="Times New Roman"/>
+          <w:sz w:val="24"/>
+          <w:szCs w:val="24"/>
+          <w:lang w:eastAsia="en-GB"/>
+        </w:rPr>
+        <w:tab/>
+      </w:r>
+      <w:bookmarkStart w:id="21" w:name="_GoBack"/>
+      <w:bookmarkEnd w:id="21"/>
     </w:p>
     <w:p>
       <w:pPr>
@@ -1337,14 +2829,18 @@
           <w:rFonts w:ascii="Times New Roman" w:hAnsi="Times New Roman" w:cs="Times New Roman"/>
         </w:rPr>
       </w:pPr>
-      <w:bookmarkStart w:id="4" w:name="_Toc498603885"/>
+      <w:bookmarkStart w:id="22" w:name="_Toc498603885"/>
+      <w:bookmarkStart w:id="23" w:name="_Toc508134807"/>
+      <w:bookmarkStart w:id="24" w:name="_Toc508135117"/>
       <w:r>
         <w:rPr>
           <w:rFonts w:ascii="Times New Roman" w:hAnsi="Times New Roman" w:cs="Times New Roman"/>
         </w:rPr>
         <w:t>3.2 Development engine</w:t>
       </w:r>
-      <w:bookmarkEnd w:id="4"/>
+      <w:bookmarkEnd w:id="22"/>
+      <w:bookmarkEnd w:id="23"/>
+      <w:bookmarkEnd w:id="24"/>
     </w:p>
     <w:p>
       <w:pPr>
@@ -1396,14 +2892,19 @@
           <w:rFonts w:ascii="Times New Roman" w:hAnsi="Times New Roman" w:cs="Times New Roman"/>
         </w:rPr>
       </w:pPr>
-      <w:bookmarkStart w:id="5" w:name="_Toc498603886"/>
-      <w:r>
-        <w:rPr>
-          <w:rFonts w:ascii="Times New Roman" w:hAnsi="Times New Roman" w:cs="Times New Roman"/>
-        </w:rPr>
+      <w:bookmarkStart w:id="25" w:name="_Toc498603886"/>
+      <w:bookmarkStart w:id="26" w:name="_Toc508134808"/>
+      <w:bookmarkStart w:id="27" w:name="_Toc508135118"/>
+      <w:r>
+        <w:rPr>
+          <w:rFonts w:ascii="Times New Roman" w:hAnsi="Times New Roman" w:cs="Times New Roman"/>
+        </w:rPr>
+        <w:lastRenderedPageBreak/>
         <w:t>3.2.1 Unity 3D</w:t>
       </w:r>
-      <w:bookmarkEnd w:id="5"/>
+      <w:bookmarkEnd w:id="25"/>
+      <w:bookmarkEnd w:id="26"/>
+      <w:bookmarkEnd w:id="27"/>
     </w:p>
     <w:p>
       <w:pPr>
@@ -1421,16 +2922,7 @@
           <w:sz w:val="24"/>
           <w:szCs w:val="24"/>
         </w:rPr>
-        <w:t xml:space="preserve">Unity 3D is a development engine designed for portability, accessibility, and ease of use. It supports the languages C# and JavaScript with the ability to write plugins to be read by the engine in C++. The core of unity itself is written in C++ with certain aspects of the editor </w:t>
-      </w:r>
-      <w:r>
-        <w:rPr>
-          <w:rFonts w:ascii="Times New Roman" w:hAnsi="Times New Roman" w:cs="Times New Roman"/>
-          <w:sz w:val="24"/>
-          <w:szCs w:val="24"/>
-        </w:rPr>
-        <w:lastRenderedPageBreak/>
-        <w:t xml:space="preserve">being written in C#. This allows the engine to be very portable and gives it a shorter compile time. </w:t>
+        <w:t xml:space="preserve">Unity 3D is a development engine designed for portability, accessibility, and ease of use. It supports the languages C# and JavaScript with the ability to write plugins to be read by the engine in C++. The core of unity itself is written in C++ with certain aspects of the editor being written in C#. This allows the engine to be very portable and gives it a shorter compile time. </w:t>
       </w:r>
     </w:p>
     <w:p>
@@ -1643,14 +3135,18 @@
           <w:rFonts w:ascii="Times New Roman" w:hAnsi="Times New Roman" w:cs="Times New Roman"/>
         </w:rPr>
       </w:pPr>
-      <w:bookmarkStart w:id="6" w:name="_Toc498603887"/>
+      <w:bookmarkStart w:id="28" w:name="_Toc498603887"/>
+      <w:bookmarkStart w:id="29" w:name="_Toc508134809"/>
+      <w:bookmarkStart w:id="30" w:name="_Toc508135119"/>
       <w:r>
         <w:rPr>
           <w:rFonts w:ascii="Times New Roman" w:hAnsi="Times New Roman" w:cs="Times New Roman"/>
         </w:rPr>
         <w:t>3.2.2 Unreal Engine 4</w:t>
       </w:r>
-      <w:bookmarkEnd w:id="6"/>
+      <w:bookmarkEnd w:id="28"/>
+      <w:bookmarkEnd w:id="29"/>
+      <w:bookmarkEnd w:id="30"/>
     </w:p>
     <w:p>
       <w:pPr>
@@ -1686,7 +3182,16 @@
           <w:sz w:val="24"/>
           <w:szCs w:val="24"/>
         </w:rPr>
-        <w:t xml:space="preserve"> and Paragon. All developed in the unreal engine, these games show an intuitive use of physics, lighting and mechanical techniques which the unreal engine provides. The engine itself is written in C++ as with Unity 3D allowing it to also have a high degree of portability and reduced compile time.</w:t>
+        <w:t xml:space="preserve"> and Paragon. All developed in the unreal engine, these games show an intuitive use of physics, lighting and mechanical techniques which the unreal engine provides. The </w:t>
+      </w:r>
+      <w:r>
+        <w:rPr>
+          <w:rFonts w:ascii="Times New Roman" w:hAnsi="Times New Roman" w:cs="Times New Roman"/>
+          <w:sz w:val="24"/>
+          <w:szCs w:val="24"/>
+        </w:rPr>
+        <w:lastRenderedPageBreak/>
+        <w:t>engine itself is written in C++ as with Unity 3D allowing it to also have a high degree of portability and reduced compile time.</w:t>
       </w:r>
     </w:p>
     <w:p>
@@ -1712,7 +3217,6 @@
           <w:rStyle w:val="selectable"/>
           <w:rFonts w:ascii="Times New Roman" w:hAnsi="Times New Roman" w:cs="Times New Roman"/>
         </w:rPr>
-        <w:lastRenderedPageBreak/>
         <w:t>(Games, 2017)</w:t>
       </w:r>
       <w:r>
@@ -1820,14 +3324,18 @@
           <w:rFonts w:ascii="Times New Roman" w:hAnsi="Times New Roman" w:cs="Times New Roman"/>
         </w:rPr>
       </w:pPr>
-      <w:bookmarkStart w:id="7" w:name="_Toc498603888"/>
+      <w:bookmarkStart w:id="31" w:name="_Toc498603888"/>
+      <w:bookmarkStart w:id="32" w:name="_Toc508134810"/>
+      <w:bookmarkStart w:id="33" w:name="_Toc508135120"/>
       <w:r>
         <w:rPr>
           <w:rFonts w:ascii="Times New Roman" w:hAnsi="Times New Roman" w:cs="Times New Roman"/>
         </w:rPr>
         <w:t>3.3 Development Platform</w:t>
       </w:r>
-      <w:bookmarkEnd w:id="7"/>
+      <w:bookmarkEnd w:id="31"/>
+      <w:bookmarkEnd w:id="32"/>
+      <w:bookmarkEnd w:id="33"/>
     </w:p>
     <w:p>
       <w:pPr>
@@ -1892,14 +3400,18 @@
           <w:rFonts w:ascii="Times New Roman" w:hAnsi="Times New Roman" w:cs="Times New Roman"/>
         </w:rPr>
       </w:pPr>
-      <w:bookmarkStart w:id="8" w:name="_Toc498603889"/>
+      <w:bookmarkStart w:id="34" w:name="_Toc498603889"/>
+      <w:bookmarkStart w:id="35" w:name="_Toc508134811"/>
+      <w:bookmarkStart w:id="36" w:name="_Toc508135121"/>
       <w:r>
         <w:rPr>
           <w:rFonts w:ascii="Times New Roman" w:hAnsi="Times New Roman" w:cs="Times New Roman"/>
         </w:rPr>
         <w:t>3.3.1 Virtual Reality</w:t>
       </w:r>
-      <w:bookmarkEnd w:id="8"/>
+      <w:bookmarkEnd w:id="34"/>
+      <w:bookmarkEnd w:id="35"/>
+      <w:bookmarkEnd w:id="36"/>
     </w:p>
     <w:p>
       <w:pPr>
@@ -1969,6 +3481,7 @@
           <w:rStyle w:val="selectable"/>
           <w:rFonts w:ascii="Times New Roman" w:hAnsi="Times New Roman" w:cs="Times New Roman"/>
         </w:rPr>
+        <w:lastRenderedPageBreak/>
         <w:t xml:space="preserve">The HTC </w:t>
       </w:r>
       <w:proofErr w:type="spellStart"/>
@@ -2000,15 +3513,7 @@
           <w:rStyle w:val="selectable"/>
           <w:rFonts w:ascii="Times New Roman" w:hAnsi="Times New Roman" w:cs="Times New Roman"/>
         </w:rPr>
-        <w:t xml:space="preserve">(HTC Corporation, 2017). This device is also the most complicated device in terms of initial setup. The device comes equipped with a pair of base stations which HTC recommend be affixed to a wall. The Headset itself feeds into a “breakout box” via HDMI, USB 3.0 and 3.5mm headphone jack to provide audio to the headphones connected to the headset. Then </w:t>
-      </w:r>
-      <w:r>
-        <w:rPr>
-          <w:rStyle w:val="selectable"/>
-          <w:rFonts w:ascii="Times New Roman" w:hAnsi="Times New Roman" w:cs="Times New Roman"/>
-        </w:rPr>
-        <w:lastRenderedPageBreak/>
-        <w:t xml:space="preserve">comes a lengthy setup procedure involving synchronising the base stations and the software setup for either room scale or standing only (HTC Corporation, 2016). Comparatively, the Oculus Touch has a much simpler setup process (Stuff.com, 2016). Two sensors and a headset are plugged into the computer via USB 3.0 cable, and then a quick software setup is done using the Oculus Software download. This is a much quicker and easier process however only offers room scale VR on an experimental basis with standing VR being the more commonly used on this system. This allows the user to more quickly and easily pick up and play with the Oculus Touch compared to the HTC </w:t>
+        <w:t xml:space="preserve">(HTC Corporation, 2017). This device is also the most complicated device in terms of initial setup. The device comes equipped with a pair of base stations which HTC recommend be affixed to a wall. The Headset itself feeds into a “breakout box” via HDMI, USB 3.0 and 3.5mm headphone jack to provide audio to the headphones connected to the headset. Then comes a lengthy setup procedure involving synchronising the base stations and the software setup for either room scale or standing only (HTC Corporation, 2016). Comparatively, the Oculus Touch has a much simpler setup process (Stuff.com, 2016). Two sensors and a headset are plugged into the computer via USB 3.0 cable, and then a quick software setup is done using the Oculus Software download. This is a much quicker and easier process however only offers room scale VR on an experimental basis with standing VR being the more commonly used on this system. This allows the user to more quickly and easily pick up and play with the Oculus Touch compared to the HTC </w:t>
       </w:r>
       <w:proofErr w:type="spellStart"/>
       <w:r>
@@ -2315,14 +3820,19 @@
           <w:rFonts w:ascii="Times New Roman" w:hAnsi="Times New Roman" w:cs="Times New Roman"/>
         </w:rPr>
       </w:pPr>
-      <w:bookmarkStart w:id="9" w:name="_Toc498603890"/>
-      <w:r>
-        <w:rPr>
-          <w:rFonts w:ascii="Times New Roman" w:hAnsi="Times New Roman" w:cs="Times New Roman"/>
-        </w:rPr>
+      <w:bookmarkStart w:id="37" w:name="_Toc498603890"/>
+      <w:bookmarkStart w:id="38" w:name="_Toc508134812"/>
+      <w:bookmarkStart w:id="39" w:name="_Toc508135122"/>
+      <w:r>
+        <w:rPr>
+          <w:rFonts w:ascii="Times New Roman" w:hAnsi="Times New Roman" w:cs="Times New Roman"/>
+        </w:rPr>
+        <w:lastRenderedPageBreak/>
         <w:t>3.3.2 Computer</w:t>
       </w:r>
-      <w:bookmarkEnd w:id="9"/>
+      <w:bookmarkEnd w:id="37"/>
+      <w:bookmarkEnd w:id="38"/>
+      <w:bookmarkEnd w:id="39"/>
       <w:r>
         <w:rPr>
           <w:rFonts w:ascii="Times New Roman" w:hAnsi="Times New Roman" w:cs="Times New Roman"/>
@@ -2346,16 +3856,7 @@
           <w:szCs w:val="24"/>
         </w:rPr>
         <w:tab/>
-        <w:t xml:space="preserve">It is no secret that the section of the video gaming industry dedicated to computer games is a popular one, with its advocates fiercely defending the platform. There are three main competitors within the computer market in terms of operating system, those are; Windows, MacOS and Linux based operating systems. In addition to previous review criteria, reviewed </w:t>
-      </w:r>
-      <w:r>
-        <w:rPr>
-          <w:rFonts w:ascii="Times New Roman" w:hAnsi="Times New Roman" w:cs="Times New Roman"/>
-          <w:sz w:val="24"/>
-          <w:szCs w:val="24"/>
-        </w:rPr>
-        <w:lastRenderedPageBreak/>
-        <w:t xml:space="preserve">computers and technical requirements shall consider requirements for the technologies previously reviewed and operating systems available for development on the Unity 3D engine. Luckily in this instance, Unity3D offers build options for PC, MacOS and Linux provided the developer has appropriate licences. </w:t>
+        <w:t xml:space="preserve">It is no secret that the section of the video gaming industry dedicated to computer games is a popular one, with its advocates fiercely defending the platform. There are three main competitors within the computer market in terms of operating system, those are; Windows, MacOS and Linux based operating systems. In addition to previous review criteria, reviewed computers and technical requirements shall consider requirements for the technologies previously reviewed and operating systems available for development on the Unity 3D engine. Luckily in this instance, Unity3D offers build options for PC, MacOS and Linux provided the developer has appropriate licences. </w:t>
       </w:r>
     </w:p>
     <w:p>
@@ -2464,7 +3965,15 @@
           <w:rStyle w:val="selectable"/>
           <w:rFonts w:ascii="Times New Roman" w:hAnsi="Times New Roman" w:cs="Times New Roman"/>
         </w:rPr>
-        <w:t>The availability of documentation for the development of the project is largely the same for each operating system due to the choice of the Unity 3D as a development engine. The prevalence of documentation for Unity 3D which supports all three operating systems means that each operating system can be developed for with ease in this instance. However, to develop for MacOS a Mac computer is required along with a licence which has an annual cost of $99 making it less favourable to develop for.</w:t>
+        <w:t xml:space="preserve">The availability of documentation for the development of the project is largely the same for each operating system due to the choice of the Unity 3D as a development engine. The prevalence of documentation for Unity 3D which supports all three operating systems means that each operating system can be developed for with ease in this instance. However, to develop for MacOS a Mac computer </w:t>
+      </w:r>
+      <w:r>
+        <w:rPr>
+          <w:rStyle w:val="selectable"/>
+          <w:rFonts w:ascii="Times New Roman" w:hAnsi="Times New Roman" w:cs="Times New Roman"/>
+        </w:rPr>
+        <w:lastRenderedPageBreak/>
+        <w:t>is required along with a licence which has an annual cost of $99 making it less favourable to develop for.</w:t>
       </w:r>
     </w:p>
     <w:p>
@@ -2481,15 +3990,7 @@
           <w:rFonts w:ascii="Times New Roman" w:hAnsi="Times New Roman" w:cs="Times New Roman"/>
         </w:rPr>
         <w:tab/>
-        <w:t xml:space="preserve">Overall due to ease of development and higher market penetration this project will be developed for Windows. Since all reviewed operating systems are equally easy and available for development </w:t>
-      </w:r>
-      <w:r>
-        <w:rPr>
-          <w:rStyle w:val="selectable"/>
-          <w:rFonts w:ascii="Times New Roman" w:hAnsi="Times New Roman" w:cs="Times New Roman"/>
-        </w:rPr>
-        <w:lastRenderedPageBreak/>
-        <w:t xml:space="preserve">when using Unity 3D, market penetration becomes the only metric to bias the decision of which to use. As such Windows becomes the obvious development decision. </w:t>
+        <w:t xml:space="preserve">Overall due to ease of development and higher market penetration this project will be developed for Windows. Since all reviewed operating systems are equally easy and available for development when using Unity 3D, market penetration becomes the only metric to bias the decision of which to use. As such Windows becomes the obvious development decision. </w:t>
       </w:r>
     </w:p>
     <w:p>
@@ -2497,14 +3998,18 @@
         <w:pStyle w:val="Heading3"/>
         <w:jc w:val="both"/>
       </w:pPr>
-      <w:bookmarkStart w:id="10" w:name="_Toc498603891"/>
+      <w:bookmarkStart w:id="40" w:name="_Toc498603891"/>
+      <w:bookmarkStart w:id="41" w:name="_Toc508134813"/>
+      <w:bookmarkStart w:id="42" w:name="_Toc508135123"/>
       <w:r>
         <w:rPr>
           <w:rFonts w:ascii="Times New Roman" w:hAnsi="Times New Roman" w:cs="Times New Roman"/>
         </w:rPr>
         <w:t>3.3.3 Mobile</w:t>
       </w:r>
-      <w:bookmarkEnd w:id="10"/>
+      <w:bookmarkEnd w:id="40"/>
+      <w:bookmarkEnd w:id="41"/>
+      <w:bookmarkEnd w:id="42"/>
     </w:p>
     <w:p>
       <w:pPr>
@@ -2712,6 +4217,7 @@
           <w:bCs/>
           <w:lang w:val="en-US"/>
         </w:rPr>
+        <w:lastRenderedPageBreak/>
         <w:t>Update of Literature Review &amp; Technology Assessment (approx. 25% of total word count)</w:t>
       </w:r>
     </w:p>
@@ -2754,7 +4260,6 @@
         <w:rPr>
           <w:lang w:val="en-US"/>
         </w:rPr>
-        <w:lastRenderedPageBreak/>
         <w:t xml:space="preserve">Where is the evidence in the article to support author(s)’ </w:t>
       </w:r>
       <w:proofErr w:type="gramStart"/>
@@ -2847,14 +4352,18 @@
           <w:rFonts w:ascii="Times New Roman" w:hAnsi="Times New Roman" w:cs="Times New Roman"/>
         </w:rPr>
       </w:pPr>
-      <w:bookmarkStart w:id="11" w:name="_Toc498603876"/>
+      <w:bookmarkStart w:id="43" w:name="_Toc498603876"/>
+      <w:bookmarkStart w:id="44" w:name="_Toc508134814"/>
+      <w:bookmarkStart w:id="45" w:name="_Toc508135124"/>
       <w:r>
         <w:rPr>
           <w:rFonts w:ascii="Times New Roman" w:hAnsi="Times New Roman" w:cs="Times New Roman"/>
         </w:rPr>
         <w:t>2.3.1 Risk Assessment</w:t>
       </w:r>
-      <w:bookmarkEnd w:id="11"/>
+      <w:bookmarkEnd w:id="43"/>
+      <w:bookmarkEnd w:id="44"/>
+      <w:bookmarkEnd w:id="45"/>
       <w:r>
         <w:rPr>
           <w:rFonts w:ascii="Times New Roman" w:hAnsi="Times New Roman" w:cs="Times New Roman"/>
@@ -3991,6 +5500,7 @@
                 <w:sz w:val="24"/>
                 <w:szCs w:val="24"/>
               </w:rPr>
+              <w:lastRenderedPageBreak/>
               <w:t>05</w:t>
             </w:r>
           </w:p>
@@ -4107,16 +5617,7 @@
                 <w:sz w:val="24"/>
                 <w:szCs w:val="24"/>
               </w:rPr>
-              <w:t xml:space="preserve">None available as if the game is incompletely testing and further </w:t>
-            </w:r>
-            <w:r>
-              <w:rPr>
-                <w:rFonts w:ascii="Times New Roman" w:hAnsi="Times New Roman" w:cs="Times New Roman"/>
-                <w:sz w:val="24"/>
-                <w:szCs w:val="24"/>
-              </w:rPr>
-              <w:lastRenderedPageBreak/>
-              <w:t>experimentation cannot be done</w:t>
+              <w:t>None available as if the game is incompletely testing and further experimentation cannot be done</w:t>
             </w:r>
           </w:p>
         </w:tc>
@@ -4145,17 +5646,7 @@
                 <w:sz w:val="24"/>
                 <w:szCs w:val="24"/>
               </w:rPr>
-              <w:lastRenderedPageBreak/>
-              <w:t xml:space="preserve">Game Engine, Computer, Integrated development </w:t>
-            </w:r>
-            <w:r>
-              <w:rPr>
-                <w:rFonts w:ascii="Times New Roman" w:hAnsi="Times New Roman" w:cs="Times New Roman"/>
-                <w:sz w:val="24"/>
-                <w:szCs w:val="24"/>
-              </w:rPr>
-              <w:lastRenderedPageBreak/>
-              <w:t>environment (IDE)</w:t>
+              <w:t>Game Engine, Computer, Integrated development environment (IDE)</w:t>
             </w:r>
           </w:p>
         </w:tc>
@@ -4184,17 +5675,7 @@
                 <w:sz w:val="24"/>
                 <w:szCs w:val="24"/>
               </w:rPr>
-              <w:lastRenderedPageBreak/>
-              <w:t xml:space="preserve">Carefully plan stages and follow development timescale </w:t>
-            </w:r>
-            <w:r>
-              <w:rPr>
-                <w:rFonts w:ascii="Times New Roman" w:hAnsi="Times New Roman" w:cs="Times New Roman"/>
-                <w:sz w:val="24"/>
-                <w:szCs w:val="24"/>
-              </w:rPr>
-              <w:lastRenderedPageBreak/>
-              <w:t>throughout the creation of the game.</w:t>
+              <w:t>Carefully plan stages and follow development timescale throughout the creation of the game.</w:t>
             </w:r>
           </w:p>
         </w:tc>
@@ -4701,7 +6182,7 @@
     <w:p/>
     <w:p/>
     <w:p>
-      <w:hyperlink r:id="rId11" w:history="1">
+      <w:hyperlink r:id="rId12" w:history="1">
         <w:r>
           <w:rPr>
             <w:rStyle w:val="Hyperlink"/>
@@ -4711,7 +6192,7 @@
       </w:hyperlink>
     </w:p>
     <w:p>
-      <w:hyperlink r:id="rId12" w:history="1">
+      <w:hyperlink r:id="rId13" w:history="1">
         <w:r>
           <w:rPr>
             <w:rStyle w:val="Hyperlink"/>
@@ -4721,7 +6202,7 @@
       </w:hyperlink>
     </w:p>
     <w:p>
-      <w:hyperlink r:id="rId13" w:history="1">
+      <w:hyperlink r:id="rId14" w:history="1">
         <w:r>
           <w:rPr>
             <w:rStyle w:val="Hyperlink"/>
@@ -4731,7 +6212,7 @@
       </w:hyperlink>
     </w:p>
     <w:p>
-      <w:hyperlink r:id="rId14" w:history="1">
+      <w:hyperlink r:id="rId15" w:history="1">
         <w:r>
           <w:rPr>
             <w:rStyle w:val="Hyperlink"/>
@@ -4746,7 +6227,7 @@
           <w:rStyle w:val="Hyperlink"/>
         </w:rPr>
       </w:pPr>
-      <w:hyperlink r:id="rId15" w:history="1">
+      <w:hyperlink r:id="rId16" w:history="1">
         <w:r>
           <w:rPr>
             <w:rStyle w:val="Hyperlink"/>
@@ -4756,7 +6237,7 @@
       </w:hyperlink>
     </w:p>
     <w:p>
-      <w:hyperlink r:id="rId16" w:history="1">
+      <w:hyperlink r:id="rId17" w:history="1">
         <w:r>
           <w:rPr>
             <w:rStyle w:val="Hyperlink"/>
@@ -4770,12 +6251,12 @@
     </w:p>
     <w:p/>
     <w:sectPr>
-      <w:headerReference w:type="even" r:id="rId17"/>
-      <w:headerReference w:type="default" r:id="rId18"/>
-      <w:footerReference w:type="even" r:id="rId19"/>
-      <w:footerReference w:type="default" r:id="rId20"/>
-      <w:headerReference w:type="first" r:id="rId21"/>
-      <w:footerReference w:type="first" r:id="rId22"/>
+      <w:headerReference w:type="even" r:id="rId18"/>
+      <w:headerReference w:type="default" r:id="rId19"/>
+      <w:footerReference w:type="even" r:id="rId20"/>
+      <w:footerReference w:type="default" r:id="rId21"/>
+      <w:headerReference w:type="first" r:id="rId22"/>
+      <w:footerReference w:type="first" r:id="rId23"/>
       <w:pgSz w:w="11906" w:h="16838"/>
       <w:pgMar w:top="1440" w:right="1440" w:bottom="1440" w:left="1440" w:header="708" w:footer="708" w:gutter="0"/>
       <w:cols w:space="708"/>
@@ -4854,7 +6335,7 @@
           <w:rPr>
             <w:noProof/>
           </w:rPr>
-          <w:t>2</w:t>
+          <w:t>12</w:t>
         </w:r>
         <w:r>
           <w:rPr>
@@ -6468,6 +7949,63 @@
       <w:szCs w:val="32"/>
     </w:rPr>
   </w:style>
+  <w:style w:type="paragraph" w:styleId="TOC2">
+    <w:name w:val="toc 2"/>
+    <w:basedOn w:val="Normal"/>
+    <w:next w:val="Normal"/>
+    <w:autoRedefine/>
+    <w:uiPriority w:val="39"/>
+    <w:unhideWhenUsed/>
+    <w:rsid w:val="0039214F"/>
+    <w:pPr>
+      <w:spacing w:after="100"/>
+      <w:ind w:left="220"/>
+    </w:pPr>
+  </w:style>
+  <w:style w:type="paragraph" w:styleId="TOC3">
+    <w:name w:val="toc 3"/>
+    <w:basedOn w:val="Normal"/>
+    <w:next w:val="Normal"/>
+    <w:autoRedefine/>
+    <w:uiPriority w:val="39"/>
+    <w:unhideWhenUsed/>
+    <w:rsid w:val="0039214F"/>
+    <w:pPr>
+      <w:spacing w:after="100"/>
+      <w:ind w:left="440"/>
+    </w:pPr>
+  </w:style>
+  <w:style w:type="paragraph" w:styleId="TOC1">
+    <w:name w:val="toc 1"/>
+    <w:basedOn w:val="Normal"/>
+    <w:next w:val="Normal"/>
+    <w:autoRedefine/>
+    <w:uiPriority w:val="39"/>
+    <w:unhideWhenUsed/>
+    <w:rsid w:val="0039214F"/>
+    <w:pPr>
+      <w:spacing w:after="100"/>
+    </w:pPr>
+  </w:style>
+  <w:style w:type="table" w:styleId="TableGrid">
+    <w:name w:val="Table Grid"/>
+    <w:basedOn w:val="TableNormal"/>
+    <w:uiPriority w:val="39"/>
+    <w:rsid w:val="0005268C"/>
+    <w:pPr>
+      <w:spacing w:after="0" w:line="240" w:lineRule="auto"/>
+    </w:pPr>
+    <w:tblPr>
+      <w:tblBorders>
+        <w:top w:val="single" w:sz="4" w:space="0" w:color="auto"/>
+        <w:left w:val="single" w:sz="4" w:space="0" w:color="auto"/>
+        <w:bottom w:val="single" w:sz="4" w:space="0" w:color="auto"/>
+        <w:right w:val="single" w:sz="4" w:space="0" w:color="auto"/>
+        <w:insideH w:val="single" w:sz="4" w:space="0" w:color="auto"/>
+        <w:insideV w:val="single" w:sz="4" w:space="0" w:color="auto"/>
+      </w:tblBorders>
+    </w:tblPr>
+  </w:style>
 </w:styles>
 </file>
 
@@ -6764,4 +8302,16 @@
     </a:ext>
   </a:extLst>
 </a:theme>
+</file>
+
+<file path=customXml/item1.xml><?xml version="1.0" encoding="utf-8"?>
+<b:Sources xmlns:b="http://schemas.openxmlformats.org/officeDocument/2006/bibliography" xmlns="http://schemas.openxmlformats.org/officeDocument/2006/bibliography" SelectedStyle="\APASixthEditionOfficeOnline.xsl" StyleName="APA" Version="6"/>
+</file>
+
+<file path=customXml/itemProps1.xml><?xml version="1.0" encoding="utf-8"?>
+<ds:datastoreItem xmlns:ds="http://schemas.openxmlformats.org/officeDocument/2006/customXml" ds:itemID="{1F652E1A-62D1-4369-9367-F232A421648E}">
+  <ds:schemaRefs>
+    <ds:schemaRef ds:uri="http://schemas.openxmlformats.org/officeDocument/2006/bibliography"/>
+  </ds:schemaRefs>
+</ds:datastoreItem>
 </file>
</xml_diff>